<commit_message>
small changes in doc file
</commit_message>
<xml_diff>
--- a/UploadFiles.docx
+++ b/UploadFiles.docx
@@ -298,7 +298,7 @@
       <w:r>
         <w:rPr>
           <w:noProof/>
-          <w:lang w:eastAsia="sr-Latn-RS"/>
+          <w:lang w:val="en-US"/>
         </w:rPr>
         <w:drawing>
           <wp:inline distT="0" distB="0" distL="0" distR="0">
@@ -492,16 +492,7 @@
           <w:sz w:val="19"/>
           <w:szCs w:val="19"/>
         </w:rPr>
-        <w:t xml:space="preserve">    </w:t>
-      </w:r>
-      <w:r>
-        <w:rPr>
-          <w:rFonts w:ascii="Consolas" w:hAnsi="Consolas" w:cs="Consolas"/>
-          <w:color w:val="000000"/>
-          <w:sz w:val="19"/>
-          <w:szCs w:val="19"/>
-        </w:rPr>
-        <w:t>{</w:t>
+        <w:t xml:space="preserve">    {</w:t>
       </w:r>
     </w:p>
     <w:p>
@@ -5266,19 +5257,31 @@
         <w:rPr>
           <w:noProof/>
         </w:rPr>
-        <w:t xml:space="preserve"> object and append our file that we want to update.</w:t>
-      </w:r>
-    </w:p>
-    <w:p>
-      <w:pPr>
+        <w:t xml:space="preserve"> object and append our file that we want to </w:t>
+      </w:r>
+      <w:r>
         <w:rPr>
           <w:noProof/>
         </w:rPr>
-      </w:pPr>
+        <w:t>upload</w:t>
+      </w:r>
       <w:r>
         <w:rPr>
           <w:noProof/>
         </w:rPr>
+        <w:t>.</w:t>
+      </w:r>
+    </w:p>
+    <w:p>
+      <w:pPr>
+        <w:rPr>
+          <w:noProof/>
+        </w:rPr>
+      </w:pPr>
+      <w:r>
+        <w:rPr>
+          <w:noProof/>
+        </w:rPr>
         <w:t xml:space="preserve">The next action is to send a post </w:t>
       </w:r>
       <w:r>
@@ -5315,24 +5318,48 @@
         <w:rPr>
           <w:noProof/>
         </w:rPr>
-        <w:t xml:space="preserve"> is in progress, we will update the progress variable and show that percentage on the screen, but as soon as the </w:t>
+        <w:t xml:space="preserve"> is in progress, we will update the progress variable and show that percentage o</w:t>
       </w:r>
       <w:r>
         <w:rPr>
           <w:noProof/>
         </w:rPr>
+        <w:t>n the screen, but as soon as</w:t>
+      </w:r>
+      <w:r>
+        <w:rPr>
+          <w:noProof/>
+        </w:rPr>
+        <w:t xml:space="preserve"> </w:t>
+      </w:r>
+      <w:r>
+        <w:rPr>
+          <w:noProof/>
+        </w:rPr>
         <w:t>upload</w:t>
       </w:r>
       <w:r>
         <w:rPr>
           <w:noProof/>
         </w:rPr>
-        <w:t xml:space="preserve"> is finished, we are going to write a message on the screen and emit the </w:t>
+        <w:t xml:space="preserve"> is finished, we are going to write a message on the screen and emit </w:t>
       </w:r>
       <w:r>
         <w:rPr>
           <w:noProof/>
         </w:rPr>
+        <w:t>a</w:t>
+      </w:r>
+      <w:r>
+        <w:rPr>
+          <w:noProof/>
+        </w:rPr>
+        <w:t xml:space="preserve"> </w:t>
+      </w:r>
+      <w:r>
+        <w:rPr>
+          <w:noProof/>
+        </w:rPr>
         <w:t>new</w:t>
       </w:r>
       <w:r>
@@ -5364,7 +5391,19 @@
         <w:rPr>
           <w:noProof/>
         </w:rPr>
-        <w:t xml:space="preserve"> We need that path to show the uploaded image with other user details.</w:t>
+        <w:t xml:space="preserve"> We need that path to </w:t>
+      </w:r>
+      <w:r>
+        <w:rPr>
+          <w:noProof/>
+        </w:rPr>
+        <w:t>display</w:t>
+      </w:r>
+      <w:r>
+        <w:rPr>
+          <w:noProof/>
+        </w:rPr>
+        <w:t xml:space="preserve"> uploaded image with other user details.</w:t>
       </w:r>
     </w:p>
     <w:p>
@@ -7654,7 +7693,7 @@
       <w:r>
         <w:rPr>
           <w:noProof/>
-          <w:lang w:eastAsia="sr-Latn-RS"/>
+          <w:lang w:val="en-US"/>
         </w:rPr>
         <w:drawing>
           <wp:inline distT="0" distB="0" distL="0" distR="0">
@@ -7714,7 +7753,7 @@
       <w:r>
         <w:rPr>
           <w:noProof/>
-          <w:lang w:eastAsia="sr-Latn-RS"/>
+          <w:lang w:val="en-US"/>
         </w:rPr>
         <w:drawing>
           <wp:inline distT="0" distB="0" distL="0" distR="0">
@@ -8589,7 +8628,12 @@
     </w:p>
     <w:p>
       <w:r>
-        <w:t>To do that, let’s change a table inside the app.component.html file:</w:t>
+        <w:t>To do that, l</w:t>
+      </w:r>
+      <w:bookmarkStart w:id="0" w:name="_GoBack"/>
+      <w:bookmarkEnd w:id="0"/>
+      <w:r>
+        <w:t>et’s change a table inside the app.component.html file:</w:t>
       </w:r>
     </w:p>
     <w:p>
@@ -10255,7 +10299,7 @@
       <w:r>
         <w:rPr>
           <w:noProof/>
-          <w:lang w:eastAsia="sr-Latn-RS"/>
+          <w:lang w:val="en-US"/>
         </w:rPr>
         <w:drawing>
           <wp:inline distT="0" distB="0" distL="0" distR="0">
@@ -10383,8 +10427,6 @@
       <w:r>
         <w:t>[subscribe]</w:t>
       </w:r>
-      <w:bookmarkStart w:id="0" w:name="_GoBack"/>
-      <w:bookmarkEnd w:id="0"/>
     </w:p>
     <w:p>
       <w:pPr>

</xml_diff>